<commit_message>
made some changes, yo
</commit_message>
<xml_diff>
--- a/file.docx
+++ b/file.docx
@@ -4,7 +4,38 @@
   <w:body>
     <w:p>
       <w:r>
-        <w:t>This is a file.  Files store data.  Data is used for a variety of things.  This data will be used for nothing.</w:t>
+        <w:t xml:space="preserve">This is a file.  </w:t>
+      </w:r>
+      <w:r>
+        <w:rPr>
+          <w:b/>
+          <w:color w:val="FF0000"/>
+        </w:rPr>
+        <w:t>Files store data.</w:t>
+      </w:r>
+      <w:r>
+        <w:rPr>
+          <w:color w:val="FF0000"/>
+        </w:rPr>
+        <w:t xml:space="preserve">  </w:t>
+      </w:r>
+      <w:r>
+        <w:t xml:space="preserve">Data is used for a variety of things.  </w:t>
+      </w:r>
+      <w:r>
+        <w:rPr>
+          <w:highlight w:val="yellow"/>
+        </w:rPr>
+        <w:t>This data will be used for nothing</w:t>
+      </w:r>
+      <w:r>
+        <w:t>.</w:t>
+      </w:r>
+    </w:p>
+    <w:p/>
+    <w:p>
+      <w:r>
+        <w:t>Adding a line</w:t>
       </w:r>
       <w:bookmarkStart w:id="0" w:name="_GoBack"/>
       <w:bookmarkEnd w:id="0"/>

</xml_diff>